<commit_message>
Update performance for YugabyteDB
</commit_message>
<xml_diff>
--- a/_Test/Performance/Test_v1/yugabyte/overall_stats.docx
+++ b/_Test/Performance/Test_v1/yugabyte/overall_stats.docx
@@ -14,7 +14,7 @@
       <w:r>
         <w:drawing>
           <wp:inline xmlns:a="http://schemas.openxmlformats.org/drawingml/2006/main" xmlns:pic="http://schemas.openxmlformats.org/drawingml/2006/picture">
-            <wp:extent cx="6400800" cy="3762966"/>
+            <wp:extent cx="6400800" cy="3800623"/>
             <wp:docPr id="1" name="Picture 1"/>
             <wp:cNvGraphicFramePr>
               <a:graphicFrameLocks noChangeAspect="1"/>
@@ -35,7 +35,7 @@
                   <pic:spPr>
                     <a:xfrm>
                       <a:off x="0" y="0"/>
-                      <a:ext cx="6400800" cy="3762966"/>
+                      <a:ext cx="6400800" cy="3800623"/>
                     </a:xfrm>
                     <a:prstGeom prst="rect"/>
                   </pic:spPr>
@@ -63,7 +63,7 @@
       <w:r>
         <w:drawing>
           <wp:inline xmlns:a="http://schemas.openxmlformats.org/drawingml/2006/main" xmlns:pic="http://schemas.openxmlformats.org/drawingml/2006/picture">
-            <wp:extent cx="6400800" cy="3762966"/>
+            <wp:extent cx="6400800" cy="3800623"/>
             <wp:docPr id="2" name="Picture 2"/>
             <wp:cNvGraphicFramePr>
               <a:graphicFrameLocks noChangeAspect="1"/>
@@ -84,7 +84,7 @@
                   <pic:spPr>
                     <a:xfrm>
                       <a:off x="0" y="0"/>
-                      <a:ext cx="6400800" cy="3762966"/>
+                      <a:ext cx="6400800" cy="3800623"/>
                     </a:xfrm>
                     <a:prstGeom prst="rect"/>
                   </pic:spPr>
@@ -112,7 +112,7 @@
       <w:r>
         <w:drawing>
           <wp:inline xmlns:a="http://schemas.openxmlformats.org/drawingml/2006/main" xmlns:pic="http://schemas.openxmlformats.org/drawingml/2006/picture">
-            <wp:extent cx="6400800" cy="3762966"/>
+            <wp:extent cx="6400800" cy="3800623"/>
             <wp:docPr id="3" name="Picture 3"/>
             <wp:cNvGraphicFramePr>
               <a:graphicFrameLocks noChangeAspect="1"/>
@@ -133,7 +133,7 @@
                   <pic:spPr>
                     <a:xfrm>
                       <a:off x="0" y="0"/>
-                      <a:ext cx="6400800" cy="3762966"/>
+                      <a:ext cx="6400800" cy="3800623"/>
                     </a:xfrm>
                     <a:prstGeom prst="rect"/>
                   </pic:spPr>
@@ -161,7 +161,7 @@
       <w:r>
         <w:drawing>
           <wp:inline xmlns:a="http://schemas.openxmlformats.org/drawingml/2006/main" xmlns:pic="http://schemas.openxmlformats.org/drawingml/2006/picture">
-            <wp:extent cx="6400800" cy="3762966"/>
+            <wp:extent cx="6400800" cy="3800623"/>
             <wp:docPr id="4" name="Picture 4"/>
             <wp:cNvGraphicFramePr>
               <a:graphicFrameLocks noChangeAspect="1"/>
@@ -182,7 +182,7 @@
                   <pic:spPr>
                     <a:xfrm>
                       <a:off x="0" y="0"/>
-                      <a:ext cx="6400800" cy="3762966"/>
+                      <a:ext cx="6400800" cy="3800623"/>
                     </a:xfrm>
                     <a:prstGeom prst="rect"/>
                   </pic:spPr>
@@ -308,7 +308,7 @@
       <w:r>
         <w:drawing>
           <wp:inline xmlns:a="http://schemas.openxmlformats.org/drawingml/2006/main" xmlns:pic="http://schemas.openxmlformats.org/drawingml/2006/picture">
-            <wp:extent cx="6400800" cy="3761586"/>
+            <wp:extent cx="6400800" cy="3799216"/>
             <wp:docPr id="7" name="Picture 7"/>
             <wp:cNvGraphicFramePr>
               <a:graphicFrameLocks noChangeAspect="1"/>
@@ -329,7 +329,7 @@
                   <pic:spPr>
                     <a:xfrm>
                       <a:off x="0" y="0"/>
-                      <a:ext cx="6400800" cy="3761586"/>
+                      <a:ext cx="6400800" cy="3799216"/>
                     </a:xfrm>
                     <a:prstGeom prst="rect"/>
                   </pic:spPr>

</xml_diff>